<commit_message>
Criacao do arquivo dados_do_usuario dentro da pasta atividade_introducao
</commit_message>
<xml_diff>
--- a/atividade_introducao/dados_do_usuario.docx
+++ b/atividade_introducao/dados_do_usuario.docx
@@ -4,7 +4,6 @@
   <w:body>
     <w:p>
       <w:pPr>
-        <w:jc w:val="center"/>
         <w:rPr>
           <w:rFonts w:cstheme="minorHAnsi"/>
         </w:rPr>
@@ -15,10 +14,15 @@
         </w:rPr>
         <w:t>Fernando Viana Junior</w:t>
       </w:r>
+      <w:r>
+        <w:rPr>
+          <w:rFonts w:cstheme="minorHAnsi"/>
+        </w:rPr>
+        <w:t>!</w:t>
+      </w:r>
     </w:p>
     <w:p>
       <w:pPr>
-        <w:jc w:val="center"/>
         <w:rPr>
           <w:rFonts w:cstheme="minorHAnsi"/>
         </w:rPr>
@@ -27,8 +31,19 @@
         <w:rPr>
           <w:rFonts w:cstheme="minorHAnsi"/>
         </w:rPr>
+        <w:t>1460681823018</w:t>
+      </w:r>
+      <w:r>
+        <w:rPr>
+          <w:rFonts w:cstheme="minorHAnsi"/>
+        </w:rPr>
+        <w:t>.</w:t>
+      </w:r>
+      <w:r>
+        <w:rPr>
+          <w:rFonts w:cstheme="minorHAnsi"/>
+        </w:rPr>
         <w:br/>
-        <w:t>1460681823018</w:t>
       </w:r>
     </w:p>
     <w:p/>

</xml_diff>

<commit_message>
Adicionei o print do endereco ip no word
</commit_message>
<xml_diff>
--- a/atividade_introducao/dados_do_usuario.docx
+++ b/atividade_introducao/dados_do_usuario.docx
@@ -4,6 +4,7 @@
   <w:body>
     <w:p>
       <w:pPr>
+        <w:jc w:val="center"/>
         <w:rPr>
           <w:rFonts w:cstheme="minorHAnsi"/>
         </w:rPr>
@@ -23,6 +24,7 @@
     </w:p>
     <w:p>
       <w:pPr>
+        <w:jc w:val="center"/>
         <w:rPr>
           <w:rFonts w:cstheme="minorHAnsi"/>
         </w:rPr>
@@ -44,6 +46,53 @@
           <w:rFonts w:cstheme="minorHAnsi"/>
         </w:rPr>
         <w:br/>
+      </w:r>
+    </w:p>
+    <w:p>
+      <w:pPr>
+        <w:rPr>
+          <w:rFonts w:cstheme="minorHAnsi"/>
+        </w:rPr>
+      </w:pPr>
+      <w:r>
+        <w:rPr>
+          <w:noProof/>
+        </w:rPr>
+        <w:drawing>
+          <wp:inline distT="0" distB="0" distL="0" distR="0" wp14:anchorId="2435F80D" wp14:editId="539CC780">
+            <wp:extent cx="5400040" cy="3037840"/>
+            <wp:effectExtent l="0" t="0" r="0" b="0"/>
+            <wp:docPr id="1" name="Imagem 1" descr="Interface gráfica do usuário, Aplicativo&#10;&#10;Descrição gerada automaticamente"/>
+            <wp:cNvGraphicFramePr>
+              <a:graphicFrameLocks xmlns:a="http://schemas.openxmlformats.org/drawingml/2006/main" noChangeAspect="1"/>
+            </wp:cNvGraphicFramePr>
+            <a:graphic xmlns:a="http://schemas.openxmlformats.org/drawingml/2006/main">
+              <a:graphicData uri="http://schemas.openxmlformats.org/drawingml/2006/picture">
+                <pic:pic xmlns:pic="http://schemas.openxmlformats.org/drawingml/2006/picture">
+                  <pic:nvPicPr>
+                    <pic:cNvPr id="1" name="Imagem 1" descr="Interface gráfica do usuário, Aplicativo&#10;&#10;Descrição gerada automaticamente"/>
+                    <pic:cNvPicPr/>
+                  </pic:nvPicPr>
+                  <pic:blipFill>
+                    <a:blip r:embed="rId4"/>
+                    <a:stretch>
+                      <a:fillRect/>
+                    </a:stretch>
+                  </pic:blipFill>
+                  <pic:spPr>
+                    <a:xfrm>
+                      <a:off x="0" y="0"/>
+                      <a:ext cx="5400040" cy="3037840"/>
+                    </a:xfrm>
+                    <a:prstGeom prst="rect">
+                      <a:avLst/>
+                    </a:prstGeom>
+                  </pic:spPr>
+                </pic:pic>
+              </a:graphicData>
+            </a:graphic>
+          </wp:inline>
+        </w:drawing>
       </w:r>
     </w:p>
     <w:p/>

</xml_diff>

<commit_message>
Print dos apps instalados
</commit_message>
<xml_diff>
--- a/atividade_introducao/dados_do_usuario.docx
+++ b/atividade_introducao/dados_do_usuario.docx
@@ -95,7 +95,155 @@
         </w:drawing>
       </w:r>
     </w:p>
+    <w:p>
+      <w:r>
+        <w:rPr>
+          <w:noProof/>
+        </w:rPr>
+        <w:drawing>
+          <wp:inline distT="0" distB="0" distL="0" distR="0" wp14:anchorId="2254528C" wp14:editId="6D0861AF">
+            <wp:extent cx="5400040" cy="3037840"/>
+            <wp:effectExtent l="0" t="0" r="0" b="0"/>
+            <wp:docPr id="2" name="Imagem 2" descr="Interface gráfica do usuário, Tabela&#10;&#10;Descrição gerada automaticamente"/>
+            <wp:cNvGraphicFramePr>
+              <a:graphicFrameLocks xmlns:a="http://schemas.openxmlformats.org/drawingml/2006/main" noChangeAspect="1"/>
+            </wp:cNvGraphicFramePr>
+            <a:graphic xmlns:a="http://schemas.openxmlformats.org/drawingml/2006/main">
+              <a:graphicData uri="http://schemas.openxmlformats.org/drawingml/2006/picture">
+                <pic:pic xmlns:pic="http://schemas.openxmlformats.org/drawingml/2006/picture">
+                  <pic:nvPicPr>
+                    <pic:cNvPr id="2" name="Imagem 2" descr="Interface gráfica do usuário, Tabela&#10;&#10;Descrição gerada automaticamente"/>
+                    <pic:cNvPicPr/>
+                  </pic:nvPicPr>
+                  <pic:blipFill>
+                    <a:blip r:embed="rId5"/>
+                    <a:stretch>
+                      <a:fillRect/>
+                    </a:stretch>
+                  </pic:blipFill>
+                  <pic:spPr>
+                    <a:xfrm>
+                      <a:off x="0" y="0"/>
+                      <a:ext cx="5400040" cy="3037840"/>
+                    </a:xfrm>
+                    <a:prstGeom prst="rect">
+                      <a:avLst/>
+                    </a:prstGeom>
+                  </pic:spPr>
+                </pic:pic>
+              </a:graphicData>
+            </a:graphic>
+          </wp:inline>
+        </w:drawing>
+      </w:r>
+    </w:p>
+    <w:p>
+      <w:r>
+        <w:t>Não é possível baixar o MS Project pois não está disponível na loja.</w:t>
+      </w:r>
+    </w:p>
     <w:p/>
+    <w:p>
+      <w:r>
+        <w:rPr>
+          <w:noProof/>
+        </w:rPr>
+        <w:lastRenderedPageBreak/>
+        <w:drawing>
+          <wp:inline distT="0" distB="0" distL="0" distR="0" wp14:anchorId="1C34820D" wp14:editId="158CCB5D">
+            <wp:extent cx="5400040" cy="3037840"/>
+            <wp:effectExtent l="0" t="0" r="0" b="0"/>
+            <wp:docPr id="3" name="Imagem 3" descr="Interface gráfica do usuário, Aplicativo&#10;&#10;Descrição gerada automaticamente"/>
+            <wp:cNvGraphicFramePr>
+              <a:graphicFrameLocks xmlns:a="http://schemas.openxmlformats.org/drawingml/2006/main" noChangeAspect="1"/>
+            </wp:cNvGraphicFramePr>
+            <a:graphic xmlns:a="http://schemas.openxmlformats.org/drawingml/2006/main">
+              <a:graphicData uri="http://schemas.openxmlformats.org/drawingml/2006/picture">
+                <pic:pic xmlns:pic="http://schemas.openxmlformats.org/drawingml/2006/picture">
+                  <pic:nvPicPr>
+                    <pic:cNvPr id="3" name="Imagem 3" descr="Interface gráfica do usuário, Aplicativo&#10;&#10;Descrição gerada automaticamente"/>
+                    <pic:cNvPicPr/>
+                  </pic:nvPicPr>
+                  <pic:blipFill>
+                    <a:blip r:embed="rId6"/>
+                    <a:stretch>
+                      <a:fillRect/>
+                    </a:stretch>
+                  </pic:blipFill>
+                  <pic:spPr>
+                    <a:xfrm>
+                      <a:off x="0" y="0"/>
+                      <a:ext cx="5400040" cy="3037840"/>
+                    </a:xfrm>
+                    <a:prstGeom prst="rect">
+                      <a:avLst/>
+                    </a:prstGeom>
+                  </pic:spPr>
+                </pic:pic>
+              </a:graphicData>
+            </a:graphic>
+          </wp:inline>
+        </w:drawing>
+      </w:r>
+    </w:p>
+    <w:p>
+      <w:r>
+        <w:t>Word, excel, power point instalados.</w:t>
+      </w:r>
+    </w:p>
+    <w:p>
+      <w:r>
+        <w:rPr>
+          <w:noProof/>
+        </w:rPr>
+        <w:drawing>
+          <wp:inline distT="0" distB="0" distL="0" distR="0" wp14:anchorId="603622D7" wp14:editId="6B0E1807">
+            <wp:extent cx="5400040" cy="3037840"/>
+            <wp:effectExtent l="0" t="0" r="0" b="0"/>
+            <wp:docPr id="4" name="Imagem 4" descr="Interface gráfica do usuário, Aplicativo&#10;&#10;Descrição gerada automaticamente"/>
+            <wp:cNvGraphicFramePr>
+              <a:graphicFrameLocks xmlns:a="http://schemas.openxmlformats.org/drawingml/2006/main" noChangeAspect="1"/>
+            </wp:cNvGraphicFramePr>
+            <a:graphic xmlns:a="http://schemas.openxmlformats.org/drawingml/2006/main">
+              <a:graphicData uri="http://schemas.openxmlformats.org/drawingml/2006/picture">
+                <pic:pic xmlns:pic="http://schemas.openxmlformats.org/drawingml/2006/picture">
+                  <pic:nvPicPr>
+                    <pic:cNvPr id="4" name="Imagem 4" descr="Interface gráfica do usuário, Aplicativo&#10;&#10;Descrição gerada automaticamente"/>
+                    <pic:cNvPicPr/>
+                  </pic:nvPicPr>
+                  <pic:blipFill>
+                    <a:blip r:embed="rId7"/>
+                    <a:stretch>
+                      <a:fillRect/>
+                    </a:stretch>
+                  </pic:blipFill>
+                  <pic:spPr>
+                    <a:xfrm>
+                      <a:off x="0" y="0"/>
+                      <a:ext cx="5400040" cy="3037840"/>
+                    </a:xfrm>
+                    <a:prstGeom prst="rect">
+                      <a:avLst/>
+                    </a:prstGeom>
+                  </pic:spPr>
+                </pic:pic>
+              </a:graphicData>
+            </a:graphic>
+          </wp:inline>
+        </w:drawing>
+      </w:r>
+    </w:p>
+    <w:p>
+      <w:r>
+        <w:t>Python</w:t>
+      </w:r>
+      <w:r>
+        <w:t xml:space="preserve"> </w:t>
+      </w:r>
+      <w:r>
+        <w:t>instalado.</w:t>
+      </w:r>
+    </w:p>
     <w:sectPr>
       <w:pgSz w:w="11906" w:h="16838"/>
       <w:pgMar w:top="1417" w:right="1701" w:bottom="1417" w:left="1701" w:header="708" w:footer="708" w:gutter="0"/>

</xml_diff>

<commit_message>
Print do IP do pront de comando
</commit_message>
<xml_diff>
--- a/atividade_introducao/dados_do_usuario.docx
+++ b/atividade_introducao/dados_do_usuario.docx
@@ -242,6 +242,55 @@
       </w:r>
       <w:r>
         <w:t>instalado.</w:t>
+      </w:r>
+    </w:p>
+    <w:p/>
+    <w:p>
+      <w:r>
+        <w:rPr>
+          <w:noProof/>
+        </w:rPr>
+        <w:lastRenderedPageBreak/>
+        <w:drawing>
+          <wp:inline distT="0" distB="0" distL="0" distR="0" wp14:anchorId="355CB93D" wp14:editId="7AF53D72">
+            <wp:extent cx="5400040" cy="3037840"/>
+            <wp:effectExtent l="0" t="0" r="0" b="0"/>
+            <wp:docPr id="5" name="Imagem 5" descr="Interface gráfica do usuário&#10;&#10;Descrição gerada automaticamente"/>
+            <wp:cNvGraphicFramePr>
+              <a:graphicFrameLocks xmlns:a="http://schemas.openxmlformats.org/drawingml/2006/main" noChangeAspect="1"/>
+            </wp:cNvGraphicFramePr>
+            <a:graphic xmlns:a="http://schemas.openxmlformats.org/drawingml/2006/main">
+              <a:graphicData uri="http://schemas.openxmlformats.org/drawingml/2006/picture">
+                <pic:pic xmlns:pic="http://schemas.openxmlformats.org/drawingml/2006/picture">
+                  <pic:nvPicPr>
+                    <pic:cNvPr id="5" name="Imagem 5" descr="Interface gráfica do usuário&#10;&#10;Descrição gerada automaticamente"/>
+                    <pic:cNvPicPr/>
+                  </pic:nvPicPr>
+                  <pic:blipFill>
+                    <a:blip r:embed="rId8"/>
+                    <a:stretch>
+                      <a:fillRect/>
+                    </a:stretch>
+                  </pic:blipFill>
+                  <pic:spPr>
+                    <a:xfrm>
+                      <a:off x="0" y="0"/>
+                      <a:ext cx="5400040" cy="3037840"/>
+                    </a:xfrm>
+                    <a:prstGeom prst="rect">
+                      <a:avLst/>
+                    </a:prstGeom>
+                  </pic:spPr>
+                </pic:pic>
+              </a:graphicData>
+            </a:graphic>
+          </wp:inline>
+        </w:drawing>
+      </w:r>
+    </w:p>
+    <w:p>
+      <w:r>
+        <w:t>Endereço de IP no pront de comando.</w:t>
       </w:r>
     </w:p>
     <w:sectPr>

</xml_diff>